<commit_message>
commit for git rebase output updation in git handson document
</commit_message>
<xml_diff>
--- a/gitHandsOn/GitHandOn_BootCamp.docx
+++ b/gitHandsOn/GitHandOn_BootCamp.docx
@@ -95,6 +95,9 @@
     </w:p>
     <w:p>
       <w:r>
+        <w:rPr>
+          <w:noProof/>
+        </w:rPr>
         <w:drawing>
           <wp:inline distT="0" distB="0" distL="0" distR="0">
             <wp:extent cx="5943600" cy="3476625"/>
@@ -1234,9 +1237,194 @@
         </w:drawing>
       </w:r>
     </w:p>
+    <w:p>
+      <w:pPr>
+        <w:pStyle w:val="ListParagraph"/>
+        <w:numPr>
+          <w:ilvl w:val="0"/>
+          <w:numId w:val="1"/>
+        </w:numPr>
+      </w:pPr>
+      <w:r>
+        <w:lastRenderedPageBreak/>
+        <w:t>Git Rebase, creating new branch and after that creating new file in master branch as shown.</w:t>
+      </w:r>
+    </w:p>
+    <w:p>
+      <w:r>
+        <w:drawing>
+          <wp:inline distT="0" distB="0" distL="0" distR="0">
+            <wp:extent cx="5934075" cy="3543300"/>
+            <wp:effectExtent l="19050" t="0" r="9525" b="0"/>
+            <wp:docPr id="1" name="Picture 32"/>
+            <wp:cNvGraphicFramePr>
+              <a:graphicFrameLocks xmlns:a="http://schemas.openxmlformats.org/drawingml/2006/main" noChangeAspect="1"/>
+            </wp:cNvGraphicFramePr>
+            <a:graphic xmlns:a="http://schemas.openxmlformats.org/drawingml/2006/main">
+              <a:graphicData uri="http://schemas.openxmlformats.org/drawingml/2006/picture">
+                <pic:pic xmlns:pic="http://schemas.openxmlformats.org/drawingml/2006/picture">
+                  <pic:nvPicPr>
+                    <pic:cNvPr id="0" name="Picture 32"/>
+                    <pic:cNvPicPr>
+                      <a:picLocks noChangeAspect="1" noChangeArrowheads="1"/>
+                    </pic:cNvPicPr>
+                  </pic:nvPicPr>
+                  <pic:blipFill>
+                    <a:blip r:embed="rId25"/>
+                    <a:srcRect/>
+                    <a:stretch>
+                      <a:fillRect/>
+                    </a:stretch>
+                  </pic:blipFill>
+                  <pic:spPr bwMode="auto">
+                    <a:xfrm>
+                      <a:off x="0" y="0"/>
+                      <a:ext cx="5934075" cy="3543300"/>
+                    </a:xfrm>
+                    <a:prstGeom prst="rect">
+                      <a:avLst/>
+                    </a:prstGeom>
+                    <a:noFill/>
+                    <a:ln w="9525">
+                      <a:noFill/>
+                      <a:miter lim="800000"/>
+                      <a:headEnd/>
+                      <a:tailEnd/>
+                    </a:ln>
+                  </pic:spPr>
+                </pic:pic>
+              </a:graphicData>
+            </a:graphic>
+          </wp:inline>
+        </w:drawing>
+      </w:r>
+    </w:p>
+    <w:p>
+      <w:pPr>
+        <w:pStyle w:val="ListParagraph"/>
+        <w:numPr>
+          <w:ilvl w:val="0"/>
+          <w:numId w:val="1"/>
+        </w:numPr>
+      </w:pPr>
+      <w:r>
+        <w:t>Committing new change in master branch and checking out Rebase branch.</w:t>
+      </w:r>
+    </w:p>
+    <w:p>
+      <w:r>
+        <w:drawing>
+          <wp:inline distT="0" distB="0" distL="0" distR="0">
+            <wp:extent cx="5943600" cy="3438525"/>
+            <wp:effectExtent l="19050" t="0" r="0" b="0"/>
+            <wp:docPr id="33" name="Picture 33"/>
+            <wp:cNvGraphicFramePr>
+              <a:graphicFrameLocks xmlns:a="http://schemas.openxmlformats.org/drawingml/2006/main" noChangeAspect="1"/>
+            </wp:cNvGraphicFramePr>
+            <a:graphic xmlns:a="http://schemas.openxmlformats.org/drawingml/2006/main">
+              <a:graphicData uri="http://schemas.openxmlformats.org/drawingml/2006/picture">
+                <pic:pic xmlns:pic="http://schemas.openxmlformats.org/drawingml/2006/picture">
+                  <pic:nvPicPr>
+                    <pic:cNvPr id="0" name="Picture 33"/>
+                    <pic:cNvPicPr>
+                      <a:picLocks noChangeAspect="1" noChangeArrowheads="1"/>
+                    </pic:cNvPicPr>
+                  </pic:nvPicPr>
+                  <pic:blipFill>
+                    <a:blip r:embed="rId26"/>
+                    <a:srcRect/>
+                    <a:stretch>
+                      <a:fillRect/>
+                    </a:stretch>
+                  </pic:blipFill>
+                  <pic:spPr bwMode="auto">
+                    <a:xfrm>
+                      <a:off x="0" y="0"/>
+                      <a:ext cx="5943600" cy="3438525"/>
+                    </a:xfrm>
+                    <a:prstGeom prst="rect">
+                      <a:avLst/>
+                    </a:prstGeom>
+                    <a:noFill/>
+                    <a:ln w="9525">
+                      <a:noFill/>
+                      <a:miter lim="800000"/>
+                      <a:headEnd/>
+                      <a:tailEnd/>
+                    </a:ln>
+                  </pic:spPr>
+                </pic:pic>
+              </a:graphicData>
+            </a:graphic>
+          </wp:inline>
+        </w:drawing>
+      </w:r>
+    </w:p>
+    <w:p>
+      <w:pPr>
+        <w:pStyle w:val="ListParagraph"/>
+        <w:numPr>
+          <w:ilvl w:val="0"/>
+          <w:numId w:val="1"/>
+        </w:numPr>
+      </w:pPr>
+      <w:r>
+        <w:lastRenderedPageBreak/>
+        <w:t xml:space="preserve">Rebase current branch with master branch change as shown. </w:t>
+      </w:r>
+    </w:p>
+    <w:p>
+      <w:r>
+        <w:drawing>
+          <wp:inline distT="0" distB="0" distL="0" distR="0">
+            <wp:extent cx="5943600" cy="2457450"/>
+            <wp:effectExtent l="19050" t="0" r="0" b="0"/>
+            <wp:docPr id="34" name="Picture 34"/>
+            <wp:cNvGraphicFramePr>
+              <a:graphicFrameLocks xmlns:a="http://schemas.openxmlformats.org/drawingml/2006/main" noChangeAspect="1"/>
+            </wp:cNvGraphicFramePr>
+            <a:graphic xmlns:a="http://schemas.openxmlformats.org/drawingml/2006/main">
+              <a:graphicData uri="http://schemas.openxmlformats.org/drawingml/2006/picture">
+                <pic:pic xmlns:pic="http://schemas.openxmlformats.org/drawingml/2006/picture">
+                  <pic:nvPicPr>
+                    <pic:cNvPr id="0" name="Picture 34"/>
+                    <pic:cNvPicPr>
+                      <a:picLocks noChangeAspect="1" noChangeArrowheads="1"/>
+                    </pic:cNvPicPr>
+                  </pic:nvPicPr>
+                  <pic:blipFill>
+                    <a:blip r:embed="rId27"/>
+                    <a:srcRect/>
+                    <a:stretch>
+                      <a:fillRect/>
+                    </a:stretch>
+                  </pic:blipFill>
+                  <pic:spPr bwMode="auto">
+                    <a:xfrm>
+                      <a:off x="0" y="0"/>
+                      <a:ext cx="5943600" cy="2457450"/>
+                    </a:xfrm>
+                    <a:prstGeom prst="rect">
+                      <a:avLst/>
+                    </a:prstGeom>
+                    <a:noFill/>
+                    <a:ln w="9525">
+                      <a:noFill/>
+                      <a:miter lim="800000"/>
+                      <a:headEnd/>
+                      <a:tailEnd/>
+                    </a:ln>
+                  </pic:spPr>
+                </pic:pic>
+              </a:graphicData>
+            </a:graphic>
+          </wp:inline>
+        </w:drawing>
+      </w:r>
+    </w:p>
     <w:sectPr>
-      <w:headerReference w:type="default" r:id="rId25"/>
-      <w:footerReference w:type="default" r:id="rId26"/>
+      <w:headerReference w:type="default" r:id="rId28"/>
+      <w:footerReference w:type="default" r:id="rId29"/>
       <w:pgSz w:w="12240" w:h="15840"/>
       <w:pgMar w:top="1440" w:right="1440" w:bottom="1440" w:left="1440" w:header="720" w:footer="0" w:gutter="0"/>
       <w:cols w:space="720"/>
@@ -1305,7 +1493,7 @@
             <w:rPr>
               <w:noProof/>
             </w:rPr>
-            <w:t>8</w:t>
+            <w:t>11</w:t>
           </w:r>
         </w:fldSimple>
         <w:r>
@@ -1409,7 +1597,7 @@
   <w:abstractNum w:abstractNumId="0">
     <w:nsid w:val="46F15B51"/>
     <w:multiLevelType w:val="hybridMultilevel"/>
-    <w:tmpl w:val="52366328"/>
+    <w:tmpl w:val="8B2EF10E"/>
     <w:lvl w:ilvl="0" w:tplc="04090001">
       <w:start w:val="1"/>
       <w:numFmt w:val="bullet"/>

</xml_diff>